<commit_message>
.net 4.5 -> .net 5
Изменил версию .net в ТЗ
</commit_message>
<xml_diff>
--- a/docs/ТЗ.docx
+++ b/docs/ТЗ.docx
@@ -1297,7 +1297,10 @@
         <w:t>NET</w:t>
       </w:r>
       <w:r>
-        <w:t xml:space="preserve"> 4.5</w:t>
+        <w:t xml:space="preserve"> </w:t>
+      </w:r>
+      <w:r>
+        <w:t>5</w:t>
       </w:r>
       <w:r>
         <w:t xml:space="preserve"> </w:t>
@@ -1380,6 +1383,8 @@
       <w:r>
         <w:t>;</w:t>
       </w:r>
+      <w:bookmarkStart w:id="0" w:name="_GoBack"/>
+      <w:bookmarkEnd w:id="0"/>
     </w:p>
     <w:p>
       <w:pPr>
@@ -1405,9 +1410,6 @@
       </w:r>
       <w:proofErr w:type="spellEnd"/>
       <w:r>
-        <w:rPr>
-          <w:lang w:val="en-US"/>
-        </w:rPr>
         <w:t xml:space="preserve"> 3.13.2</w:t>
       </w:r>
       <w:r>
@@ -1647,8 +1649,6 @@
       <w:r>
         <w:t>5</w:t>
       </w:r>
-      <w:bookmarkStart w:id="0" w:name="_GoBack"/>
-      <w:bookmarkEnd w:id="0"/>
       <w:r>
         <w:t>.10.2021</w:t>
       </w:r>
@@ -1677,14 +1677,7 @@
       </w:r>
       <w:r>
         <w:br/>
-      </w:r>
-      <w:proofErr w:type="spellStart"/>
-      <w:r>
-        <w:t>Калентьев</w:t>
-      </w:r>
-      <w:proofErr w:type="spellEnd"/>
-      <w:r>
-        <w:t xml:space="preserve"> </w:t>
+        <w:t xml:space="preserve">Калентьев </w:t>
       </w:r>
       <w:r>
         <w:t xml:space="preserve">A. А. </w:t>

</xml_diff>